<commit_message>
Filter bug and filter tutor comments
</commit_message>
<xml_diff>
--- a/01_Planning/Planning_for_tdot_release.docx
+++ b/01_Planning/Planning_for_tdot_release.docx
@@ -24,43 +24,120 @@
         <w:rPr>
           <w:lang w:val="en-AU"/>
         </w:rPr>
+        <w:t xml:space="preserve"> tdot release:</w:t>
+      </w:r>
+    </w:p>
+    <w:p>
+      <w:pPr>
+        <w:rPr>
+          <w:lang w:val="en-AU"/>
+        </w:rPr>
+      </w:pPr>
+      <w:r>
+        <w:rPr>
+          <w:lang w:val="en-AU"/>
+        </w:rPr>
+        <w:t xml:space="preserve">2,5 </w:t>
+      </w:r>
+      <w:r>
+        <w:rPr>
+          <w:lang w:val="en-AU"/>
+        </w:rPr>
+        <w:t>weeks to work</w:t>
+      </w:r>
+      <w:r>
+        <w:rPr>
+          <w:lang w:val="en-AU"/>
+        </w:rPr>
+        <w:t xml:space="preserve"> in total</w:t>
+      </w:r>
+    </w:p>
+    <w:p>
+      <w:pPr>
+        <w:rPr>
+          <w:lang w:val="en-AU"/>
+        </w:rPr>
+      </w:pPr>
+      <w:r>
+        <w:rPr>
+          <w:lang w:val="en-AU"/>
+        </w:rPr>
+        <w:t xml:space="preserve">Week-planning: </w:t>
+      </w:r>
+    </w:p>
+    <w:p>
+      <w:pPr>
+        <w:rPr>
+          <w:lang w:val="en-AU"/>
+        </w:rPr>
+      </w:pPr>
+      <w:r>
+        <w:rPr>
+          <w:lang w:val="en-AU"/>
+        </w:rPr>
+        <w:t>12.12:</w:t>
+      </w:r>
+      <w:r>
+        <w:rPr>
+          <w:lang w:val="en-AU"/>
+        </w:rPr>
         <w:t xml:space="preserve"> </w:t>
       </w:r>
-      <w:proofErr w:type="spellStart"/>
-      <w:r>
-        <w:rPr>
-          <w:lang w:val="en-AU"/>
-        </w:rPr>
-        <w:t>tdot</w:t>
-      </w:r>
-      <w:proofErr w:type="spellEnd"/>
-      <w:r>
-        <w:rPr>
-          <w:lang w:val="en-AU"/>
-        </w:rPr>
-        <w:t xml:space="preserve"> release:</w:t>
-      </w:r>
-    </w:p>
-    <w:p>
-      <w:pPr>
-        <w:rPr>
-          <w:lang w:val="en-AU"/>
-        </w:rPr>
-      </w:pPr>
-      <w:r>
-        <w:rPr>
-          <w:lang w:val="en-AU"/>
-        </w:rPr>
-        <w:t>2</w:t>
-      </w:r>
-      <w:proofErr w:type="gramStart"/>
-      <w:r>
-        <w:rPr>
-          <w:lang w:val="en-AU"/>
-        </w:rPr>
-        <w:t>,5</w:t>
-      </w:r>
-      <w:proofErr w:type="gramEnd"/>
+      <w:r>
+        <w:rPr>
+          <w:lang w:val="en-AU"/>
+        </w:rPr>
+        <w:t>tutoring request</w:t>
+      </w:r>
+      <w:r>
+        <w:rPr>
+          <w:lang w:val="en-AU"/>
+        </w:rPr>
+        <w:t xml:space="preserve">, </w:t>
+      </w:r>
+      <w:r>
+        <w:rPr>
+          <w:lang w:val="en-AU"/>
+        </w:rPr>
+        <w:t>images</w:t>
+      </w:r>
+    </w:p>
+    <w:p>
+      <w:pPr>
+        <w:rPr>
+          <w:lang w:val="en-AU"/>
+        </w:rPr>
+      </w:pPr>
+      <w:r>
+        <w:rPr>
+          <w:lang w:val="en-AU"/>
+        </w:rPr>
+        <w:t xml:space="preserve">19:12: </w:t>
+      </w:r>
+      <w:r>
+        <w:rPr>
+          <w:lang w:val="en-AU"/>
+        </w:rPr>
+        <w:t>Presentation</w:t>
+      </w:r>
+      <w:r>
+        <w:rPr>
+          <w:lang w:val="en-AU"/>
+        </w:rPr>
+        <w:t xml:space="preserve"> -&gt; 1,5 h</w:t>
+      </w:r>
+      <w:r>
+        <w:rPr>
+          <w:lang w:val="en-AU"/>
+        </w:rPr>
+        <w:t xml:space="preserve"> for programming</w:t>
+      </w:r>
+      <w:r>
+        <w:rPr>
+          <w:lang w:val="en-AU"/>
+        </w:rPr>
+        <w:t>, filter subjects by comment,</w:t>
+      </w:r>
       <w:r>
         <w:rPr>
           <w:lang w:val="en-AU"/>
@@ -71,216 +148,82 @@
         <w:rPr>
           <w:lang w:val="en-AU"/>
         </w:rPr>
-        <w:t>weeks to work</w:t>
-      </w:r>
-      <w:r>
-        <w:rPr>
-          <w:lang w:val="en-AU"/>
-        </w:rPr>
-        <w:t xml:space="preserve"> in total</w:t>
-      </w:r>
-    </w:p>
-    <w:p>
-      <w:pPr>
-        <w:rPr>
-          <w:lang w:val="en-AU"/>
-        </w:rPr>
-      </w:pPr>
-      <w:r>
-        <w:rPr>
-          <w:lang w:val="en-AU"/>
-        </w:rPr>
-        <w:t xml:space="preserve">Week-planning: </w:t>
-      </w:r>
-    </w:p>
-    <w:p>
-      <w:pPr>
-        <w:rPr>
-          <w:lang w:val="en-AU"/>
-        </w:rPr>
-      </w:pPr>
-      <w:r>
-        <w:rPr>
-          <w:lang w:val="en-AU"/>
-        </w:rPr>
-        <w:t>12.12:</w:t>
-      </w:r>
-      <w:r>
-        <w:rPr>
-          <w:lang w:val="en-AU"/>
-        </w:rPr>
-        <w:t xml:space="preserve"> </w:t>
-      </w:r>
-      <w:r>
-        <w:rPr>
-          <w:lang w:val="en-AU"/>
-        </w:rPr>
-        <w:t>tutoring request</w:t>
-      </w:r>
-      <w:r>
-        <w:rPr>
-          <w:lang w:val="en-AU"/>
-        </w:rPr>
-        <w:t xml:space="preserve">, </w:t>
-      </w:r>
-      <w:r>
-        <w:rPr>
-          <w:lang w:val="en-AU"/>
-        </w:rPr>
-        <w:t>images</w:t>
-      </w:r>
-    </w:p>
-    <w:p>
-      <w:pPr>
-        <w:rPr>
-          <w:lang w:val="en-AU"/>
-        </w:rPr>
-      </w:pPr>
-      <w:r>
-        <w:rPr>
-          <w:lang w:val="en-AU"/>
-        </w:rPr>
-        <w:t xml:space="preserve">19:12: </w:t>
-      </w:r>
-      <w:r>
-        <w:rPr>
-          <w:lang w:val="en-AU"/>
-        </w:rPr>
-        <w:t>Presentation</w:t>
-      </w:r>
-      <w:r>
-        <w:rPr>
-          <w:lang w:val="en-AU"/>
-        </w:rPr>
-        <w:t xml:space="preserve"> -&gt; 1</w:t>
-      </w:r>
-      <w:proofErr w:type="gramStart"/>
-      <w:r>
-        <w:rPr>
-          <w:lang w:val="en-AU"/>
-        </w:rPr>
-        <w:t>,5</w:t>
-      </w:r>
-      <w:proofErr w:type="gramEnd"/>
-      <w:r>
-        <w:rPr>
-          <w:lang w:val="en-AU"/>
-        </w:rPr>
-        <w:t xml:space="preserve"> h</w:t>
-      </w:r>
-      <w:r>
-        <w:rPr>
-          <w:lang w:val="en-AU"/>
-        </w:rPr>
-        <w:t xml:space="preserve"> for programming</w:t>
-      </w:r>
-      <w:r>
-        <w:rPr>
-          <w:lang w:val="en-AU"/>
-        </w:rPr>
-        <w:t>, filter subjects by comment,</w:t>
-      </w:r>
-      <w:r>
-        <w:rPr>
-          <w:lang w:val="en-AU"/>
-        </w:rPr>
-        <w:t xml:space="preserve"> </w:t>
-      </w:r>
-      <w:r>
-        <w:rPr>
-          <w:lang w:val="en-AU"/>
-        </w:rPr>
         <w:t>admin mail</w:t>
       </w:r>
-    </w:p>
-    <w:p>
-      <w:r>
-        <w:t>9.1:</w:t>
-      </w:r>
-      <w:r>
-        <w:t xml:space="preserve"> </w:t>
-      </w:r>
-      <w:proofErr w:type="spellStart"/>
-      <w:r>
-        <w:t>images</w:t>
-      </w:r>
-      <w:proofErr w:type="spellEnd"/>
-      <w:r>
-        <w:t xml:space="preserve">, </w:t>
-      </w:r>
-      <w:proofErr w:type="spellStart"/>
-      <w:r>
-        <w:t>Sort</w:t>
-      </w:r>
-      <w:proofErr w:type="spellEnd"/>
-      <w:r>
-        <w:t xml:space="preserve"> </w:t>
-      </w:r>
-      <w:proofErr w:type="spellStart"/>
-      <w:r>
-        <w:t>tutors</w:t>
-      </w:r>
-      <w:proofErr w:type="spellEnd"/>
-    </w:p>
-    <w:p>
-      <w:r>
-        <w:t xml:space="preserve">16.1: </w:t>
-      </w:r>
-      <w:proofErr w:type="spellStart"/>
-      <w:r>
-        <w:t>testing</w:t>
-      </w:r>
-      <w:proofErr w:type="spellEnd"/>
-      <w:r>
-        <w:t>, Bugs</w:t>
-      </w:r>
-      <w:r>
-        <w:t xml:space="preserve"> und </w:t>
-      </w:r>
-      <w:proofErr w:type="spellStart"/>
-      <w:r>
-        <w:t>writing</w:t>
-      </w:r>
-      <w:proofErr w:type="spellEnd"/>
-      <w:r>
-        <w:t xml:space="preserve"> </w:t>
-      </w:r>
-      <w:r>
-        <w:t xml:space="preserve">Release </w:t>
-      </w:r>
-      <w:proofErr w:type="spellStart"/>
-      <w:r>
-        <w:t>Docs</w:t>
-      </w:r>
-      <w:proofErr w:type="spellEnd"/>
-      <w:r>
-        <w:t xml:space="preserve"> </w:t>
+      <w:r>
+        <w:rPr>
+          <w:lang w:val="en-AU"/>
+        </w:rPr>
+        <w:t>, bucek filter bug</w:t>
       </w:r>
       <w:bookmarkStart w:id="0" w:name="_GoBack"/>
       <w:bookmarkEnd w:id="0"/>
     </w:p>
     <w:p>
+      <w:pPr>
+        <w:rPr>
+          <w:lang w:val="en-AU"/>
+        </w:rPr>
+      </w:pPr>
+      <w:r>
+        <w:rPr>
+          <w:lang w:val="en-AU"/>
+        </w:rPr>
+        <w:t>9.1: images</w:t>
+      </w:r>
+      <w:r>
+        <w:rPr>
+          <w:lang w:val="en-AU"/>
+        </w:rPr>
+        <w:t>, Sort tutors</w:t>
+      </w:r>
+    </w:p>
+    <w:p>
+      <w:pPr>
+        <w:rPr>
+          <w:lang w:val="en-AU"/>
+        </w:rPr>
+      </w:pPr>
+      <w:r>
+        <w:rPr>
+          <w:lang w:val="en-AU"/>
+        </w:rPr>
+        <w:t xml:space="preserve">16.1: </w:t>
+      </w:r>
+      <w:r>
+        <w:rPr>
+          <w:lang w:val="en-AU"/>
+        </w:rPr>
+        <w:t>testing</w:t>
+      </w:r>
+      <w:r>
+        <w:rPr>
+          <w:lang w:val="en-AU"/>
+        </w:rPr>
+        <w:t xml:space="preserve">, Bugs und </w:t>
+      </w:r>
+      <w:r>
+        <w:rPr>
+          <w:lang w:val="en-AU"/>
+        </w:rPr>
+        <w:t xml:space="preserve">writing </w:t>
+      </w:r>
+      <w:r>
+        <w:rPr>
+          <w:lang w:val="en-AU"/>
+        </w:rPr>
+        <w:t xml:space="preserve">Release Docs </w:t>
+      </w:r>
+    </w:p>
+    <w:p>
       <w:r>
         <w:t>23.1: Release</w:t>
       </w:r>
     </w:p>
     <w:p/>
     <w:p>
-      <w:proofErr w:type="spellStart"/>
-      <w:r>
-        <w:t>Planned</w:t>
-      </w:r>
-      <w:proofErr w:type="spellEnd"/>
-      <w:r>
-        <w:t xml:space="preserve"> </w:t>
-      </w:r>
-      <w:proofErr w:type="spellStart"/>
-      <w:r>
-        <w:t>storypoints</w:t>
-      </w:r>
-      <w:proofErr w:type="spellEnd"/>
-      <w:r>
-        <w:t>:</w:t>
+      <w:r>
+        <w:t>Planned storypoints:</w:t>
       </w:r>
     </w:p>
     <w:p/>
@@ -299,16 +242,8 @@
         <w:rPr>
           <w:lang w:val="en-AU"/>
         </w:rPr>
-        <w:t xml:space="preserve">Images – </w:t>
-      </w:r>
-      <w:proofErr w:type="spellStart"/>
-      <w:r>
-        <w:rPr>
-          <w:lang w:val="en-AU"/>
-        </w:rPr>
-        <w:t>Danijal</w:t>
-      </w:r>
-      <w:proofErr w:type="spellEnd"/>
+        <w:t>Images – Danijal</w:t>
+      </w:r>
     </w:p>
     <w:p>
       <w:pPr>
@@ -325,16 +260,8 @@
         <w:rPr>
           <w:lang w:val="en-AU"/>
         </w:rPr>
-        <w:t xml:space="preserve">Email for admin - </w:t>
-      </w:r>
-      <w:proofErr w:type="spellStart"/>
-      <w:r>
-        <w:rPr>
-          <w:lang w:val="en-AU"/>
-        </w:rPr>
-        <w:t>Danijal</w:t>
-      </w:r>
-      <w:proofErr w:type="spellEnd"/>
+        <w:t>Email for admin - Danijal</w:t>
+      </w:r>
     </w:p>
     <w:p>
       <w:pPr>

</xml_diff>